<commit_message>
added getUptime and changed some formatting
</commit_message>
<xml_diff>
--- a/Sparki Myro Command Quick Reference v1.docx
+++ b/Sparki Myro Command Quick Reference v1.docx
@@ -54,44 +54,53 @@
           <w:sz w:val="28"/>
           <w:szCs w:val="28"/>
         </w:rPr>
-        <w:t>.05</w:t>
-      </w:r>
-    </w:p>
-    <w:p>
-      <w:pPr>
-        <w:spacing w:after="0"/>
-        <w:rPr>
-          <w:szCs w:val="24"/>
-        </w:rPr>
-      </w:pPr>
-      <w:r>
-        <w:rPr>
-          <w:szCs w:val="24"/>
-        </w:rPr>
-        <w:t>(</w:t>
-      </w:r>
-      <w:proofErr w:type="gramStart"/>
-      <w:r>
-        <w:rPr>
-          <w:szCs w:val="24"/>
-        </w:rPr>
-        <w:t>this</w:t>
-      </w:r>
-      <w:proofErr w:type="gramEnd"/>
-      <w:r>
-        <w:rPr>
-          <w:szCs w:val="24"/>
-        </w:rPr>
-        <w:t xml:space="preserve"> library makes use of Python3)</w:t>
-      </w:r>
-    </w:p>
-    <w:p>
-      <w:pPr>
-        <w:spacing w:after="0"/>
+        <w:t>.0</w:t>
+      </w:r>
+      <w:r>
         <w:rPr>
           <w:sz w:val="28"/>
           <w:szCs w:val="28"/>
         </w:rPr>
+        <w:t>6</w:t>
+      </w:r>
+      <w:bookmarkStart w:id="0" w:name="_GoBack"/>
+      <w:bookmarkEnd w:id="0"/>
+    </w:p>
+    <w:p>
+      <w:pPr>
+        <w:spacing w:after="0"/>
+        <w:rPr>
+          <w:szCs w:val="24"/>
+        </w:rPr>
+      </w:pPr>
+      <w:r>
+        <w:rPr>
+          <w:szCs w:val="24"/>
+        </w:rPr>
+        <w:t>(</w:t>
+      </w:r>
+      <w:proofErr w:type="gramStart"/>
+      <w:r>
+        <w:rPr>
+          <w:szCs w:val="24"/>
+        </w:rPr>
+        <w:t>this</w:t>
+      </w:r>
+      <w:proofErr w:type="gramEnd"/>
+      <w:r>
+        <w:rPr>
+          <w:szCs w:val="24"/>
+        </w:rPr>
+        <w:t xml:space="preserve"> library makes use of Python3)</w:t>
+      </w:r>
+    </w:p>
+    <w:p>
+      <w:pPr>
+        <w:spacing w:after="0"/>
+        <w:rPr>
+          <w:sz w:val="28"/>
+          <w:szCs w:val="28"/>
+        </w:rPr>
       </w:pPr>
     </w:p>
     <w:p>
@@ -821,41 +830,25 @@
           <w:sz w:val="20"/>
           <w:szCs w:val="20"/>
         </w:rPr>
-        <w:t xml:space="preserve">Returns the </w:t>
-      </w:r>
+        <w:t xml:space="preserve">Returns the name of the physical </w:t>
+      </w:r>
+      <w:proofErr w:type="spellStart"/>
       <w:r>
         <w:rPr>
           <w:rFonts w:cs="Times New Roman"/>
           <w:sz w:val="20"/>
           <w:szCs w:val="20"/>
         </w:rPr>
-        <w:t xml:space="preserve">name of the physical </w:t>
-      </w:r>
-      <w:proofErr w:type="spellStart"/>
+        <w:t>Sparki</w:t>
+      </w:r>
+      <w:proofErr w:type="spellEnd"/>
       <w:r>
         <w:rPr>
           <w:rFonts w:cs="Times New Roman"/>
           <w:sz w:val="20"/>
           <w:szCs w:val="20"/>
         </w:rPr>
-        <w:t>Sparki</w:t>
-      </w:r>
-      <w:proofErr w:type="spellEnd"/>
-      <w:r>
-        <w:rPr>
-          <w:rFonts w:cs="Times New Roman"/>
-          <w:sz w:val="20"/>
-          <w:szCs w:val="20"/>
-        </w:rPr>
-        <w:t xml:space="preserve"> robot. Note that you must have set the name on each physical robot at least once prior to getting the name, or you’ll get a garbage value</w:t>
-      </w:r>
-      <w:r>
-        <w:rPr>
-          <w:rFonts w:cs="Times New Roman"/>
-          <w:sz w:val="20"/>
-          <w:szCs w:val="20"/>
-        </w:rPr>
-        <w:t>.</w:t>
+        <w:t xml:space="preserve"> robot. Note that you must have set the name on each physical robot at least once prior to getting the name, or you’ll get a garbage value.</w:t>
       </w:r>
     </w:p>
     <w:p>
@@ -885,7 +878,15 @@
           <w:sz w:val="20"/>
           <w:szCs w:val="20"/>
         </w:rPr>
-        <w:t>humanTime</w:t>
+        <w:t>get</w:t>
+      </w:r>
+      <w:r>
+        <w:rPr>
+          <w:rFonts w:ascii="Courier New" w:hAnsi="Courier New" w:cs="Courier New"/>
+          <w:sz w:val="20"/>
+          <w:szCs w:val="20"/>
+        </w:rPr>
+        <w:t>Uptime</w:t>
       </w:r>
       <w:proofErr w:type="spellEnd"/>
       <w:r>
@@ -913,7 +914,59 @@
           <w:sz w:val="20"/>
           <w:szCs w:val="20"/>
         </w:rPr>
-        <w:t>Returns the time in a human readable format.</w:t>
+        <w:t xml:space="preserve">Returns the </w:t>
+      </w:r>
+      <w:r>
+        <w:rPr>
+          <w:rFonts w:cs="Times New Roman"/>
+          <w:sz w:val="20"/>
+          <w:szCs w:val="20"/>
+        </w:rPr>
+        <w:t xml:space="preserve">number of milliseconds since the </w:t>
+      </w:r>
+      <w:proofErr w:type="spellStart"/>
+      <w:r>
+        <w:rPr>
+          <w:rFonts w:cs="Times New Roman"/>
+          <w:sz w:val="20"/>
+          <w:szCs w:val="20"/>
+        </w:rPr>
+        <w:t>Sparki</w:t>
+      </w:r>
+      <w:proofErr w:type="spellEnd"/>
+      <w:r>
+        <w:rPr>
+          <w:rFonts w:cs="Times New Roman"/>
+          <w:sz w:val="20"/>
+          <w:szCs w:val="20"/>
+        </w:rPr>
+        <w:t xml:space="preserve"> was initialized; returns -1 if </w:t>
+      </w:r>
+      <w:proofErr w:type="spellStart"/>
+      <w:r>
+        <w:rPr>
+          <w:rFonts w:cs="Times New Roman"/>
+          <w:sz w:val="20"/>
+          <w:szCs w:val="20"/>
+        </w:rPr>
+        <w:t>Sparki</w:t>
+      </w:r>
+      <w:proofErr w:type="spellEnd"/>
+      <w:r>
+        <w:rPr>
+          <w:rFonts w:cs="Times New Roman"/>
+          <w:sz w:val="20"/>
+          <w:szCs w:val="20"/>
+        </w:rPr>
+        <w:t xml:space="preserve"> has not been initialized</w:t>
+      </w:r>
+      <w:r>
+        <w:rPr>
+          <w:rFonts w:cs="Times New Roman"/>
+          <w:sz w:val="20"/>
+          <w:szCs w:val="20"/>
+        </w:rPr>
+        <w:t>.</w:t>
       </w:r>
     </w:p>
     <w:p>
@@ -943,7 +996,7 @@
           <w:sz w:val="20"/>
           <w:szCs w:val="20"/>
         </w:rPr>
-        <w:t>init</w:t>
+        <w:t>humanTime</w:t>
       </w:r>
       <w:proofErr w:type="spellEnd"/>
       <w:r>
@@ -952,183 +1005,33 @@
           <w:sz w:val="20"/>
           <w:szCs w:val="20"/>
         </w:rPr>
-        <w:t>(</w:t>
+        <w:t>()</w:t>
       </w:r>
       <w:proofErr w:type="gramEnd"/>
-      <w:r>
-        <w:rPr>
-          <w:rFonts w:ascii="Courier New" w:hAnsi="Courier New" w:cs="Courier New"/>
-          <w:sz w:val="20"/>
-          <w:szCs w:val="20"/>
-        </w:rPr>
-        <w:t>“[COM?]”)</w:t>
-      </w:r>
-    </w:p>
-    <w:p>
-      <w:pPr>
-        <w:spacing w:after="0"/>
-        <w:rPr>
-          <w:rFonts w:ascii="Baskerville Old Face" w:hAnsi="Baskerville Old Face" w:cs="Courier New"/>
-          <w:sz w:val="20"/>
-          <w:szCs w:val="20"/>
-        </w:rPr>
-      </w:pPr>
-      <w:r>
-        <w:rPr>
-          <w:rFonts w:ascii="Baskerville Old Face" w:hAnsi="Baskerville Old Face" w:cs="Courier New"/>
-          <w:sz w:val="20"/>
-          <w:szCs w:val="20"/>
-        </w:rPr>
-        <w:t>C</w:t>
-      </w:r>
-      <w:r>
-        <w:rPr>
-          <w:rFonts w:ascii="Baskerville Old Face" w:hAnsi="Baskerville Old Face" w:cs="Courier New"/>
-          <w:sz w:val="20"/>
-          <w:szCs w:val="20"/>
-        </w:rPr>
-        <w:t xml:space="preserve">onnects your computer to the </w:t>
-      </w:r>
-      <w:proofErr w:type="spellStart"/>
-      <w:r>
-        <w:rPr>
-          <w:rFonts w:ascii="Baskerville Old Face" w:hAnsi="Baskerville Old Face" w:cs="Courier New"/>
-          <w:sz w:val="20"/>
-          <w:szCs w:val="20"/>
-        </w:rPr>
-        <w:t>S</w:t>
-      </w:r>
-      <w:r>
-        <w:rPr>
-          <w:rFonts w:ascii="Baskerville Old Face" w:hAnsi="Baskerville Old Face" w:cs="Courier New"/>
-          <w:sz w:val="20"/>
-          <w:szCs w:val="20"/>
-        </w:rPr>
-        <w:t>parki</w:t>
-      </w:r>
-      <w:proofErr w:type="spellEnd"/>
-      <w:r>
-        <w:rPr>
-          <w:rFonts w:ascii="Baskerville Old Face" w:hAnsi="Baskerville Old Face" w:cs="Courier New"/>
-          <w:sz w:val="20"/>
-          <w:szCs w:val="20"/>
-        </w:rPr>
-        <w:t xml:space="preserve"> via Bluetooth</w:t>
-      </w:r>
-      <w:r>
-        <w:rPr>
-          <w:rFonts w:ascii="Baskerville Old Face" w:hAnsi="Baskerville Old Face" w:cs="Courier New"/>
-          <w:sz w:val="20"/>
-          <w:szCs w:val="20"/>
-        </w:rPr>
-        <w:t xml:space="preserve">. </w:t>
-      </w:r>
-      <w:r>
-        <w:rPr>
-          <w:rFonts w:ascii="Baskerville Old Face" w:hAnsi="Baskerville Old Face" w:cs="Courier New"/>
-          <w:sz w:val="20"/>
-          <w:szCs w:val="20"/>
-        </w:rPr>
-        <w:t xml:space="preserve">On a Mac, instead of using a COM port, you will use a device </w:t>
-      </w:r>
-      <w:r>
-        <w:rPr>
-          <w:rFonts w:ascii="Baskerville Old Face" w:hAnsi="Baskerville Old Face" w:cs="Courier New"/>
-          <w:sz w:val="20"/>
-          <w:szCs w:val="20"/>
-        </w:rPr>
-        <w:t>path</w:t>
-      </w:r>
-      <w:r>
-        <w:rPr>
-          <w:rFonts w:ascii="Baskerville Old Face" w:hAnsi="Baskerville Old Face" w:cs="Courier New"/>
-          <w:sz w:val="20"/>
-          <w:szCs w:val="20"/>
-        </w:rPr>
-        <w:t xml:space="preserve"> which looks something like </w:t>
-      </w:r>
-      <w:r>
-        <w:rPr>
-          <w:rFonts w:ascii="Courier New" w:hAnsi="Courier New" w:cs="Courier New"/>
-          <w:sz w:val="20"/>
-          <w:szCs w:val="20"/>
-        </w:rPr>
-        <w:t>“</w:t>
-      </w:r>
-      <w:r>
-        <w:rPr>
-          <w:rFonts w:ascii="Courier New" w:hAnsi="Courier New" w:cs="Courier New"/>
-          <w:sz w:val="20"/>
-          <w:szCs w:val="20"/>
-        </w:rPr>
-        <w:t>/dev/</w:t>
-      </w:r>
-      <w:proofErr w:type="spellStart"/>
-      <w:r>
-        <w:rPr>
-          <w:rFonts w:ascii="Courier New" w:hAnsi="Courier New" w:cs="Courier New"/>
-          <w:sz w:val="20"/>
-          <w:szCs w:val="20"/>
-        </w:rPr>
-        <w:t>tty.</w:t>
-      </w:r>
-      <w:r>
-        <w:rPr>
-          <w:rFonts w:ascii="Courier New" w:hAnsi="Courier New" w:cs="Courier New"/>
-          <w:sz w:val="20"/>
-          <w:szCs w:val="20"/>
-        </w:rPr>
-        <w:t>ArcBotics-</w:t>
-      </w:r>
-      <w:r>
-        <w:rPr>
-          <w:rFonts w:ascii="Courier New" w:hAnsi="Courier New" w:cs="Courier New"/>
-          <w:sz w:val="20"/>
-          <w:szCs w:val="20"/>
-        </w:rPr>
-        <w:t>DevB</w:t>
-      </w:r>
-      <w:proofErr w:type="spellEnd"/>
-      <w:r>
-        <w:rPr>
-          <w:rFonts w:ascii="Courier New" w:hAnsi="Courier New" w:cs="Courier New"/>
-          <w:sz w:val="20"/>
-          <w:szCs w:val="20"/>
-        </w:rPr>
-        <w:t>”</w:t>
-      </w:r>
-      <w:r>
-        <w:rPr>
-          <w:rFonts w:ascii="Baskerville Old Face" w:hAnsi="Baskerville Old Face" w:cs="Courier New"/>
-          <w:sz w:val="20"/>
-          <w:szCs w:val="20"/>
-        </w:rPr>
-        <w:t xml:space="preserve">. You must have paired your computer with </w:t>
-      </w:r>
-      <w:proofErr w:type="spellStart"/>
-      <w:r>
-        <w:rPr>
-          <w:rFonts w:ascii="Baskerville Old Face" w:hAnsi="Baskerville Old Face" w:cs="Courier New"/>
-          <w:sz w:val="20"/>
-          <w:szCs w:val="20"/>
-        </w:rPr>
-        <w:t>Sparki</w:t>
-      </w:r>
-      <w:proofErr w:type="spellEnd"/>
-      <w:r>
-        <w:rPr>
-          <w:rFonts w:ascii="Baskerville Old Face" w:hAnsi="Baskerville Old Face" w:cs="Courier New"/>
-          <w:sz w:val="20"/>
-          <w:szCs w:val="20"/>
-        </w:rPr>
-        <w:t xml:space="preserve"> on Bluetooth prior to executing this command. Your computer will assign the COM port or device.</w:t>
-      </w:r>
-    </w:p>
-    <w:p>
-      <w:pPr>
-        <w:spacing w:after="0"/>
-        <w:rPr>
-          <w:rFonts w:ascii="Baskerville Old Face" w:hAnsi="Baskerville Old Face" w:cs="Courier New"/>
+    </w:p>
+    <w:p>
+      <w:pPr>
+        <w:spacing w:after="0"/>
+        <w:rPr>
+          <w:rFonts w:cs="Times New Roman"/>
+          <w:sz w:val="20"/>
+          <w:szCs w:val="20"/>
+        </w:rPr>
+      </w:pPr>
+      <w:r>
+        <w:rPr>
+          <w:rFonts w:cs="Times New Roman"/>
+          <w:sz w:val="20"/>
+          <w:szCs w:val="20"/>
+        </w:rPr>
+        <w:t>Returns the time in a human readable format.</w:t>
+      </w:r>
+    </w:p>
+    <w:p>
+      <w:pPr>
+        <w:spacing w:after="0"/>
+        <w:rPr>
+          <w:rFonts w:ascii="Courier New" w:hAnsi="Courier New" w:cs="Courier New"/>
           <w:sz w:val="20"/>
           <w:szCs w:val="20"/>
         </w:rPr>
@@ -1151,7 +1054,7 @@
           <w:sz w:val="20"/>
           <w:szCs w:val="20"/>
         </w:rPr>
-        <w:t>randint</w:t>
+        <w:t>init</w:t>
       </w:r>
       <w:proofErr w:type="spellEnd"/>
       <w:r>
@@ -1169,89 +1072,59 @@
           <w:sz w:val="20"/>
           <w:szCs w:val="20"/>
         </w:rPr>
-        <w:t>LOWER, UPPER)</w:t>
-      </w:r>
-    </w:p>
-    <w:p>
-      <w:pPr>
-        <w:spacing w:after="0"/>
-        <w:rPr>
-          <w:rFonts w:ascii="Baskerville Old Face" w:hAnsi="Baskerville Old Face" w:cs="Courier New"/>
-          <w:sz w:val="20"/>
-          <w:szCs w:val="20"/>
-        </w:rPr>
-      </w:pPr>
-      <w:r>
-        <w:rPr>
-          <w:rFonts w:ascii="Baskerville Old Face" w:hAnsi="Baskerville Old Face" w:cs="Courier New"/>
-          <w:sz w:val="20"/>
-          <w:szCs w:val="20"/>
-        </w:rPr>
-        <w:t xml:space="preserve">Returns an integer between (and including) the </w:t>
-      </w:r>
-      <w:r>
-        <w:rPr>
-          <w:rFonts w:ascii="Courier New" w:hAnsi="Courier New" w:cs="Courier New"/>
-          <w:sz w:val="20"/>
-          <w:szCs w:val="20"/>
-        </w:rPr>
-        <w:t>LOWER</w:t>
-      </w:r>
-      <w:r>
-        <w:rPr>
-          <w:rFonts w:ascii="Baskerville Old Face" w:hAnsi="Baskerville Old Face" w:cs="Courier New"/>
-          <w:sz w:val="20"/>
-          <w:szCs w:val="20"/>
-        </w:rPr>
-        <w:t xml:space="preserve"> and </w:t>
-      </w:r>
-      <w:r>
-        <w:rPr>
-          <w:rFonts w:ascii="Courier New" w:hAnsi="Courier New" w:cs="Courier New"/>
-          <w:sz w:val="20"/>
-          <w:szCs w:val="20"/>
-        </w:rPr>
-        <w:t>UPPER</w:t>
-      </w:r>
-      <w:r>
-        <w:rPr>
-          <w:rFonts w:ascii="Baskerville Old Face" w:hAnsi="Baskerville Old Face" w:cs="Courier New"/>
-          <w:sz w:val="20"/>
-          <w:szCs w:val="20"/>
-        </w:rPr>
-        <w:t xml:space="preserve"> bounds. To use this function, you must import it from the </w:t>
-      </w:r>
-      <w:r>
-        <w:rPr>
-          <w:rFonts w:ascii="Courier New" w:hAnsi="Courier New" w:cs="Courier New"/>
-          <w:sz w:val="20"/>
-          <w:szCs w:val="20"/>
-        </w:rPr>
-        <w:t>random</w:t>
-      </w:r>
-      <w:r>
-        <w:rPr>
-          <w:rFonts w:ascii="Baskerville Old Face" w:hAnsi="Baskerville Old Face" w:cs="Courier New"/>
-          <w:sz w:val="20"/>
-          <w:szCs w:val="20"/>
-        </w:rPr>
-        <w:t xml:space="preserve"> library (e.g. </w:t>
-      </w:r>
-      <w:r>
-        <w:rPr>
-          <w:rFonts w:ascii="Courier New" w:hAnsi="Courier New" w:cs="Courier New"/>
-          <w:sz w:val="20"/>
-          <w:szCs w:val="20"/>
-        </w:rPr>
-        <w:t>from random import *</w:t>
-      </w:r>
-      <w:r>
-        <w:rPr>
-          <w:rFonts w:ascii="Baskerville Old Face" w:hAnsi="Baskerville Old Face" w:cs="Courier New"/>
-          <w:sz w:val="20"/>
-          <w:szCs w:val="20"/>
-        </w:rPr>
-        <w:t>)</w:t>
+        <w:t>“[COM?]”)</w:t>
+      </w:r>
+    </w:p>
+    <w:p>
+      <w:pPr>
+        <w:spacing w:after="0"/>
+        <w:rPr>
+          <w:rFonts w:ascii="Baskerville Old Face" w:hAnsi="Baskerville Old Face" w:cs="Courier New"/>
+          <w:sz w:val="20"/>
+          <w:szCs w:val="20"/>
+        </w:rPr>
+      </w:pPr>
+      <w:r>
+        <w:rPr>
+          <w:rFonts w:ascii="Baskerville Old Face" w:hAnsi="Baskerville Old Face" w:cs="Courier New"/>
+          <w:sz w:val="20"/>
+          <w:szCs w:val="20"/>
+        </w:rPr>
+        <w:t>C</w:t>
+      </w:r>
+      <w:r>
+        <w:rPr>
+          <w:rFonts w:ascii="Baskerville Old Face" w:hAnsi="Baskerville Old Face" w:cs="Courier New"/>
+          <w:sz w:val="20"/>
+          <w:szCs w:val="20"/>
+        </w:rPr>
+        <w:t xml:space="preserve">onnects your computer to the </w:t>
+      </w:r>
+      <w:proofErr w:type="spellStart"/>
+      <w:r>
+        <w:rPr>
+          <w:rFonts w:ascii="Baskerville Old Face" w:hAnsi="Baskerville Old Face" w:cs="Courier New"/>
+          <w:sz w:val="20"/>
+          <w:szCs w:val="20"/>
+        </w:rPr>
+        <w:t>S</w:t>
+      </w:r>
+      <w:r>
+        <w:rPr>
+          <w:rFonts w:ascii="Baskerville Old Face" w:hAnsi="Baskerville Old Face" w:cs="Courier New"/>
+          <w:sz w:val="20"/>
+          <w:szCs w:val="20"/>
+        </w:rPr>
+        <w:t>parki</w:t>
+      </w:r>
+      <w:proofErr w:type="spellEnd"/>
+      <w:r>
+        <w:rPr>
+          <w:rFonts w:ascii="Baskerville Old Face" w:hAnsi="Baskerville Old Face" w:cs="Courier New"/>
+          <w:sz w:val="20"/>
+          <w:szCs w:val="20"/>
+        </w:rPr>
+        <w:t xml:space="preserve"> via Bluetooth</w:t>
       </w:r>
       <w:r>
         <w:rPr>
@@ -1261,271 +1134,112 @@
         </w:rPr>
         <w:t xml:space="preserve">. </w:t>
       </w:r>
-    </w:p>
-    <w:p>
-      <w:pPr>
-        <w:spacing w:after="0"/>
-        <w:rPr>
-          <w:rFonts w:ascii="Courier New" w:hAnsi="Courier New" w:cs="Courier New"/>
-          <w:sz w:val="20"/>
-          <w:szCs w:val="20"/>
-        </w:rPr>
-      </w:pPr>
-    </w:p>
-    <w:p>
-      <w:pPr>
-        <w:spacing w:after="0"/>
-        <w:rPr>
-          <w:rFonts w:ascii="Courier New" w:hAnsi="Courier New" w:cs="Courier New"/>
-          <w:sz w:val="20"/>
-          <w:szCs w:val="20"/>
-        </w:rPr>
-      </w:pPr>
-      <w:proofErr w:type="gramStart"/>
-      <w:r>
-        <w:rPr>
-          <w:rFonts w:ascii="Courier New" w:hAnsi="Courier New" w:cs="Courier New"/>
-          <w:sz w:val="20"/>
-          <w:szCs w:val="20"/>
-        </w:rPr>
-        <w:t>range(</w:t>
-      </w:r>
-      <w:proofErr w:type="gramEnd"/>
-      <w:r>
-        <w:rPr>
-          <w:rFonts w:ascii="Courier New" w:hAnsi="Courier New" w:cs="Courier New"/>
-          <w:sz w:val="20"/>
-          <w:szCs w:val="20"/>
-        </w:rPr>
-        <w:t>MIN, MAX, STEP)</w:t>
-      </w:r>
-    </w:p>
-    <w:p>
-      <w:pPr>
-        <w:spacing w:after="0"/>
-        <w:rPr>
-          <w:rFonts w:ascii="Baskerville Old Face" w:hAnsi="Baskerville Old Face" w:cs="Courier New"/>
-          <w:sz w:val="20"/>
-          <w:szCs w:val="20"/>
-        </w:rPr>
-      </w:pPr>
-      <w:r>
-        <w:rPr>
-          <w:rFonts w:ascii="Baskerville Old Face" w:hAnsi="Baskerville Old Face" w:cs="Courier New"/>
-          <w:sz w:val="20"/>
-          <w:szCs w:val="20"/>
-        </w:rPr>
-        <w:t xml:space="preserve">Returns a list of integers from </w:t>
-      </w:r>
-      <w:r>
-        <w:rPr>
-          <w:rFonts w:ascii="Courier New" w:hAnsi="Courier New" w:cs="Courier New"/>
-          <w:sz w:val="20"/>
-          <w:szCs w:val="20"/>
-        </w:rPr>
-        <w:t>MIN</w:t>
-      </w:r>
-      <w:r>
-        <w:rPr>
-          <w:rFonts w:ascii="Baskerville Old Face" w:hAnsi="Baskerville Old Face" w:cs="Courier New"/>
-          <w:sz w:val="20"/>
-          <w:szCs w:val="20"/>
-        </w:rPr>
-        <w:t xml:space="preserve"> to </w:t>
-      </w:r>
-      <w:r>
-        <w:rPr>
-          <w:rFonts w:ascii="Courier New" w:hAnsi="Courier New" w:cs="Courier New"/>
-          <w:sz w:val="20"/>
-          <w:szCs w:val="20"/>
-        </w:rPr>
-        <w:t>MAX</w:t>
-      </w:r>
-      <w:r>
-        <w:rPr>
-          <w:rFonts w:ascii="Baskerville Old Face" w:hAnsi="Baskerville Old Face" w:cs="Courier New"/>
-          <w:sz w:val="20"/>
-          <w:szCs w:val="20"/>
-        </w:rPr>
-        <w:t xml:space="preserve"> by </w:t>
-      </w:r>
-      <w:r>
-        <w:rPr>
-          <w:rFonts w:ascii="Courier New" w:hAnsi="Courier New" w:cs="Courier New"/>
-          <w:sz w:val="20"/>
-          <w:szCs w:val="20"/>
-        </w:rPr>
-        <w:t>STEP</w:t>
-      </w:r>
-      <w:r>
-        <w:rPr>
-          <w:rFonts w:ascii="Baskerville Old Face" w:hAnsi="Baskerville Old Face" w:cs="Courier New"/>
-          <w:sz w:val="20"/>
-          <w:szCs w:val="20"/>
-        </w:rPr>
-        <w:t xml:space="preserve">. </w:t>
-      </w:r>
-      <w:r>
-        <w:rPr>
-          <w:rFonts w:ascii="Courier New" w:hAnsi="Courier New" w:cs="Courier New"/>
-          <w:sz w:val="20"/>
-          <w:szCs w:val="20"/>
-        </w:rPr>
-        <w:t>MIN</w:t>
-      </w:r>
-      <w:r>
-        <w:rPr>
-          <w:rFonts w:ascii="Baskerville Old Face" w:hAnsi="Baskerville Old Face" w:cs="Courier New"/>
-          <w:sz w:val="20"/>
-          <w:szCs w:val="20"/>
-        </w:rPr>
-        <w:t xml:space="preserve"> is the number at which the range begins. The range ends one value before </w:t>
-      </w:r>
-      <w:r>
-        <w:rPr>
-          <w:rFonts w:ascii="Courier New" w:hAnsi="Courier New" w:cs="Courier New"/>
-          <w:sz w:val="20"/>
-          <w:szCs w:val="20"/>
-        </w:rPr>
-        <w:t>MAX</w:t>
-      </w:r>
-      <w:r>
-        <w:rPr>
-          <w:rFonts w:ascii="Baskerville Old Face" w:hAnsi="Baskerville Old Face" w:cs="Courier New"/>
-          <w:sz w:val="20"/>
-          <w:szCs w:val="20"/>
-        </w:rPr>
-        <w:t xml:space="preserve">. The range counts by </w:t>
-      </w:r>
-      <w:r>
-        <w:rPr>
-          <w:rFonts w:ascii="Courier New" w:hAnsi="Courier New" w:cs="Courier New"/>
-          <w:sz w:val="20"/>
-          <w:szCs w:val="20"/>
-        </w:rPr>
-        <w:t>STEP</w:t>
-      </w:r>
-      <w:r>
-        <w:rPr>
-          <w:rFonts w:ascii="Baskerville Old Face" w:hAnsi="Baskerville Old Face" w:cs="Courier New"/>
-          <w:sz w:val="20"/>
-          <w:szCs w:val="20"/>
-        </w:rPr>
-        <w:t xml:space="preserve">. For example, if </w:t>
-      </w:r>
-      <w:r>
-        <w:rPr>
-          <w:rFonts w:ascii="Courier New" w:hAnsi="Courier New" w:cs="Courier New"/>
-          <w:sz w:val="20"/>
-          <w:szCs w:val="20"/>
-        </w:rPr>
-        <w:t>STEP</w:t>
-      </w:r>
-      <w:r>
-        <w:rPr>
-          <w:rFonts w:ascii="Baskerville Old Face" w:hAnsi="Baskerville Old Face" w:cs="Courier New"/>
-          <w:sz w:val="20"/>
-          <w:szCs w:val="20"/>
-        </w:rPr>
-        <w:t xml:space="preserve"> is 2, range counts by </w:t>
-      </w:r>
-      <w:r>
-        <w:rPr>
-          <w:rFonts w:ascii="Baskerville Old Face" w:hAnsi="Baskerville Old Face" w:cs="Courier New"/>
-          <w:sz w:val="20"/>
-          <w:szCs w:val="20"/>
-        </w:rPr>
-        <w:lastRenderedPageBreak/>
-        <w:t xml:space="preserve">twos. </w:t>
-      </w:r>
-      <w:r>
-        <w:rPr>
-          <w:rFonts w:ascii="Courier New" w:hAnsi="Courier New" w:cs="Courier New"/>
-          <w:sz w:val="20"/>
-          <w:szCs w:val="20"/>
-        </w:rPr>
-        <w:t>MIN</w:t>
-      </w:r>
-      <w:r>
-        <w:rPr>
-          <w:rFonts w:ascii="Baskerville Old Face" w:hAnsi="Baskerville Old Face" w:cs="Courier New"/>
-          <w:sz w:val="20"/>
-          <w:szCs w:val="20"/>
-        </w:rPr>
-        <w:t xml:space="preserve"> and </w:t>
-      </w:r>
-      <w:r>
-        <w:rPr>
-          <w:rFonts w:ascii="Courier New" w:hAnsi="Courier New" w:cs="Courier New"/>
-          <w:sz w:val="20"/>
-          <w:szCs w:val="20"/>
-        </w:rPr>
-        <w:t>STEP</w:t>
-      </w:r>
-      <w:r>
-        <w:rPr>
-          <w:rFonts w:ascii="Baskerville Old Face" w:hAnsi="Baskerville Old Face" w:cs="Courier New"/>
-          <w:sz w:val="20"/>
-          <w:szCs w:val="20"/>
-        </w:rPr>
-        <w:t xml:space="preserve"> are optional. </w:t>
-      </w:r>
-      <w:r>
-        <w:rPr>
-          <w:rFonts w:ascii="Courier New" w:hAnsi="Courier New" w:cs="Courier New"/>
-          <w:sz w:val="20"/>
-          <w:szCs w:val="20"/>
-        </w:rPr>
-        <w:t>MIN</w:t>
-      </w:r>
-      <w:r>
-        <w:rPr>
-          <w:rFonts w:ascii="Baskerville Old Face" w:hAnsi="Baskerville Old Face" w:cs="Courier New"/>
-          <w:sz w:val="20"/>
-          <w:szCs w:val="20"/>
-        </w:rPr>
-        <w:t xml:space="preserve"> defaults to 0 and </w:t>
-      </w:r>
-      <w:r>
-        <w:rPr>
-          <w:rFonts w:ascii="Courier New" w:hAnsi="Courier New" w:cs="Courier New"/>
-          <w:sz w:val="20"/>
-          <w:szCs w:val="20"/>
-        </w:rPr>
-        <w:t>STEP</w:t>
-      </w:r>
-      <w:r>
-        <w:rPr>
-          <w:rFonts w:ascii="Baskerville Old Face" w:hAnsi="Baskerville Old Face" w:cs="Courier New"/>
-          <w:sz w:val="20"/>
-          <w:szCs w:val="20"/>
-        </w:rPr>
-        <w:t xml:space="preserve"> defaults to 1.</w:t>
-      </w:r>
-      <w:r>
-        <w:rPr>
-          <w:rFonts w:ascii="Baskerville Old Face" w:hAnsi="Baskerville Old Face" w:cs="Courier New"/>
-          <w:sz w:val="20"/>
-          <w:szCs w:val="20"/>
-        </w:rPr>
-        <w:t xml:space="preserve"> (This command is built in to Python.)</w:t>
-      </w:r>
-    </w:p>
-    <w:p>
-      <w:pPr>
-        <w:spacing w:after="0"/>
-        <w:rPr>
-          <w:rFonts w:ascii="Courier New" w:hAnsi="Courier New" w:cs="Courier New"/>
-          <w:sz w:val="20"/>
-          <w:szCs w:val="20"/>
-        </w:rPr>
-      </w:pPr>
-    </w:p>
-    <w:p>
-      <w:pPr>
-        <w:spacing w:after="0"/>
-        <w:rPr>
-          <w:rFonts w:ascii="Courier New" w:hAnsi="Courier New" w:cs="Courier New"/>
+      <w:r>
+        <w:rPr>
+          <w:rFonts w:ascii="Baskerville Old Face" w:hAnsi="Baskerville Old Face" w:cs="Courier New"/>
+          <w:sz w:val="20"/>
+          <w:szCs w:val="20"/>
+        </w:rPr>
+        <w:t xml:space="preserve">On a Mac, instead of using a COM port, you will use a device </w:t>
+      </w:r>
+      <w:r>
+        <w:rPr>
+          <w:rFonts w:ascii="Baskerville Old Face" w:hAnsi="Baskerville Old Face" w:cs="Courier New"/>
+          <w:sz w:val="20"/>
+          <w:szCs w:val="20"/>
+        </w:rPr>
+        <w:t>path</w:t>
+      </w:r>
+      <w:r>
+        <w:rPr>
+          <w:rFonts w:ascii="Baskerville Old Face" w:hAnsi="Baskerville Old Face" w:cs="Courier New"/>
+          <w:sz w:val="20"/>
+          <w:szCs w:val="20"/>
+        </w:rPr>
+        <w:t xml:space="preserve"> which looks something like </w:t>
+      </w:r>
+      <w:r>
+        <w:rPr>
+          <w:rFonts w:ascii="Courier New" w:hAnsi="Courier New" w:cs="Courier New"/>
+          <w:sz w:val="20"/>
+          <w:szCs w:val="20"/>
+        </w:rPr>
+        <w:t>“</w:t>
+      </w:r>
+      <w:r>
+        <w:rPr>
+          <w:rFonts w:ascii="Courier New" w:hAnsi="Courier New" w:cs="Courier New"/>
+          <w:sz w:val="20"/>
+          <w:szCs w:val="20"/>
+        </w:rPr>
+        <w:t>/dev/</w:t>
+      </w:r>
+      <w:proofErr w:type="spellStart"/>
+      <w:r>
+        <w:rPr>
+          <w:rFonts w:ascii="Courier New" w:hAnsi="Courier New" w:cs="Courier New"/>
+          <w:sz w:val="20"/>
+          <w:szCs w:val="20"/>
+        </w:rPr>
+        <w:t>tty.</w:t>
+      </w:r>
+      <w:r>
+        <w:rPr>
+          <w:rFonts w:ascii="Courier New" w:hAnsi="Courier New" w:cs="Courier New"/>
+          <w:sz w:val="20"/>
+          <w:szCs w:val="20"/>
+        </w:rPr>
+        <w:t>ArcBotics-</w:t>
+      </w:r>
+      <w:r>
+        <w:rPr>
+          <w:rFonts w:ascii="Courier New" w:hAnsi="Courier New" w:cs="Courier New"/>
+          <w:sz w:val="20"/>
+          <w:szCs w:val="20"/>
+        </w:rPr>
+        <w:t>DevB</w:t>
+      </w:r>
+      <w:proofErr w:type="spellEnd"/>
+      <w:r>
+        <w:rPr>
+          <w:rFonts w:ascii="Courier New" w:hAnsi="Courier New" w:cs="Courier New"/>
+          <w:sz w:val="20"/>
+          <w:szCs w:val="20"/>
+        </w:rPr>
+        <w:t>”</w:t>
+      </w:r>
+      <w:r>
+        <w:rPr>
+          <w:rFonts w:ascii="Baskerville Old Face" w:hAnsi="Baskerville Old Face" w:cs="Courier New"/>
+          <w:sz w:val="20"/>
+          <w:szCs w:val="20"/>
+        </w:rPr>
+        <w:t xml:space="preserve">. You must have paired your computer with </w:t>
+      </w:r>
+      <w:proofErr w:type="spellStart"/>
+      <w:r>
+        <w:rPr>
+          <w:rFonts w:ascii="Baskerville Old Face" w:hAnsi="Baskerville Old Face" w:cs="Courier New"/>
+          <w:sz w:val="20"/>
+          <w:szCs w:val="20"/>
+        </w:rPr>
+        <w:t>Sparki</w:t>
+      </w:r>
+      <w:proofErr w:type="spellEnd"/>
+      <w:r>
+        <w:rPr>
+          <w:rFonts w:ascii="Baskerville Old Face" w:hAnsi="Baskerville Old Face" w:cs="Courier New"/>
+          <w:sz w:val="20"/>
+          <w:szCs w:val="20"/>
+        </w:rPr>
+        <w:t xml:space="preserve"> on Bluetooth prior to executing this command. Your computer will assign the COM port or device.</w:t>
+      </w:r>
+    </w:p>
+    <w:p>
+      <w:pPr>
+        <w:spacing w:after="0"/>
+        <w:rPr>
+          <w:rFonts w:ascii="Baskerville Old Face" w:hAnsi="Baskerville Old Face" w:cs="Courier New"/>
           <w:sz w:val="20"/>
           <w:szCs w:val="20"/>
         </w:rPr>
@@ -1548,15 +1262,7 @@
           <w:sz w:val="20"/>
           <w:szCs w:val="20"/>
         </w:rPr>
-        <w:t>s</w:t>
-      </w:r>
-      <w:r>
-        <w:rPr>
-          <w:rFonts w:ascii="Courier New" w:hAnsi="Courier New" w:cs="Courier New"/>
-          <w:sz w:val="20"/>
-          <w:szCs w:val="20"/>
-        </w:rPr>
-        <w:t>etName</w:t>
+        <w:t>randint</w:t>
       </w:r>
       <w:proofErr w:type="spellEnd"/>
       <w:r>
@@ -1574,16 +1280,396 @@
           <w:sz w:val="20"/>
           <w:szCs w:val="20"/>
         </w:rPr>
-        <w:t>NAME</w:t>
-      </w:r>
-      <w:r>
-        <w:rPr>
-          <w:rFonts w:ascii="Courier New" w:hAnsi="Courier New" w:cs="Courier New"/>
+        <w:t>LOWER, UPPER)</w:t>
+      </w:r>
+    </w:p>
+    <w:p>
+      <w:pPr>
+        <w:spacing w:after="0"/>
+        <w:rPr>
+          <w:rFonts w:ascii="Baskerville Old Face" w:hAnsi="Baskerville Old Face" w:cs="Courier New"/>
+          <w:sz w:val="20"/>
+          <w:szCs w:val="20"/>
+        </w:rPr>
+      </w:pPr>
+      <w:r>
+        <w:rPr>
+          <w:rFonts w:ascii="Baskerville Old Face" w:hAnsi="Baskerville Old Face" w:cs="Courier New"/>
+          <w:sz w:val="20"/>
+          <w:szCs w:val="20"/>
+        </w:rPr>
+        <w:t xml:space="preserve">Returns an integer between (and including) the </w:t>
+      </w:r>
+      <w:r>
+        <w:rPr>
+          <w:rFonts w:ascii="Courier New" w:hAnsi="Courier New" w:cs="Courier New"/>
+          <w:sz w:val="20"/>
+          <w:szCs w:val="20"/>
+        </w:rPr>
+        <w:t>LOWER</w:t>
+      </w:r>
+      <w:r>
+        <w:rPr>
+          <w:rFonts w:ascii="Baskerville Old Face" w:hAnsi="Baskerville Old Face" w:cs="Courier New"/>
+          <w:sz w:val="20"/>
+          <w:szCs w:val="20"/>
+        </w:rPr>
+        <w:t xml:space="preserve"> and </w:t>
+      </w:r>
+      <w:r>
+        <w:rPr>
+          <w:rFonts w:ascii="Courier New" w:hAnsi="Courier New" w:cs="Courier New"/>
+          <w:sz w:val="20"/>
+          <w:szCs w:val="20"/>
+        </w:rPr>
+        <w:t>UPPER</w:t>
+      </w:r>
+      <w:r>
+        <w:rPr>
+          <w:rFonts w:ascii="Baskerville Old Face" w:hAnsi="Baskerville Old Face" w:cs="Courier New"/>
+          <w:sz w:val="20"/>
+          <w:szCs w:val="20"/>
+        </w:rPr>
+        <w:t xml:space="preserve"> bounds. To use this function, you must import it from the </w:t>
+      </w:r>
+      <w:r>
+        <w:rPr>
+          <w:rFonts w:ascii="Courier New" w:hAnsi="Courier New" w:cs="Courier New"/>
+          <w:sz w:val="20"/>
+          <w:szCs w:val="20"/>
+        </w:rPr>
+        <w:t>random</w:t>
+      </w:r>
+      <w:r>
+        <w:rPr>
+          <w:rFonts w:ascii="Baskerville Old Face" w:hAnsi="Baskerville Old Face" w:cs="Courier New"/>
+          <w:sz w:val="20"/>
+          <w:szCs w:val="20"/>
+        </w:rPr>
+        <w:t xml:space="preserve"> library (e.g. </w:t>
+      </w:r>
+      <w:r>
+        <w:rPr>
+          <w:rFonts w:ascii="Courier New" w:hAnsi="Courier New" w:cs="Courier New"/>
+          <w:sz w:val="20"/>
+          <w:szCs w:val="20"/>
+        </w:rPr>
+        <w:t>from random import *</w:t>
+      </w:r>
+      <w:r>
+        <w:rPr>
+          <w:rFonts w:ascii="Baskerville Old Face" w:hAnsi="Baskerville Old Face" w:cs="Courier New"/>
           <w:sz w:val="20"/>
           <w:szCs w:val="20"/>
         </w:rPr>
         <w:t>)</w:t>
       </w:r>
+      <w:r>
+        <w:rPr>
+          <w:rFonts w:ascii="Baskerville Old Face" w:hAnsi="Baskerville Old Face" w:cs="Courier New"/>
+          <w:sz w:val="20"/>
+          <w:szCs w:val="20"/>
+        </w:rPr>
+        <w:t xml:space="preserve">. </w:t>
+      </w:r>
+    </w:p>
+    <w:p>
+      <w:pPr>
+        <w:spacing w:after="0"/>
+        <w:rPr>
+          <w:rFonts w:ascii="Courier New" w:hAnsi="Courier New" w:cs="Courier New"/>
+          <w:sz w:val="20"/>
+          <w:szCs w:val="20"/>
+        </w:rPr>
+      </w:pPr>
+    </w:p>
+    <w:p>
+      <w:pPr>
+        <w:spacing w:after="0"/>
+        <w:rPr>
+          <w:rFonts w:ascii="Courier New" w:hAnsi="Courier New" w:cs="Courier New"/>
+          <w:sz w:val="20"/>
+          <w:szCs w:val="20"/>
+        </w:rPr>
+      </w:pPr>
+      <w:proofErr w:type="gramStart"/>
+      <w:r>
+        <w:rPr>
+          <w:rFonts w:ascii="Courier New" w:hAnsi="Courier New" w:cs="Courier New"/>
+          <w:sz w:val="20"/>
+          <w:szCs w:val="20"/>
+        </w:rPr>
+        <w:t>range(</w:t>
+      </w:r>
+      <w:proofErr w:type="gramEnd"/>
+      <w:r>
+        <w:rPr>
+          <w:rFonts w:ascii="Courier New" w:hAnsi="Courier New" w:cs="Courier New"/>
+          <w:sz w:val="20"/>
+          <w:szCs w:val="20"/>
+        </w:rPr>
+        <w:t>MIN, MAX, STEP)</w:t>
+      </w:r>
+    </w:p>
+    <w:p>
+      <w:pPr>
+        <w:spacing w:after="0"/>
+        <w:rPr>
+          <w:rFonts w:ascii="Baskerville Old Face" w:hAnsi="Baskerville Old Face" w:cs="Courier New"/>
+          <w:sz w:val="20"/>
+          <w:szCs w:val="20"/>
+        </w:rPr>
+      </w:pPr>
+      <w:r>
+        <w:rPr>
+          <w:rFonts w:ascii="Baskerville Old Face" w:hAnsi="Baskerville Old Face" w:cs="Courier New"/>
+          <w:sz w:val="20"/>
+          <w:szCs w:val="20"/>
+        </w:rPr>
+        <w:t xml:space="preserve">Returns a list of integers from </w:t>
+      </w:r>
+      <w:r>
+        <w:rPr>
+          <w:rFonts w:ascii="Courier New" w:hAnsi="Courier New" w:cs="Courier New"/>
+          <w:sz w:val="20"/>
+          <w:szCs w:val="20"/>
+        </w:rPr>
+        <w:t>MIN</w:t>
+      </w:r>
+      <w:r>
+        <w:rPr>
+          <w:rFonts w:ascii="Baskerville Old Face" w:hAnsi="Baskerville Old Face" w:cs="Courier New"/>
+          <w:sz w:val="20"/>
+          <w:szCs w:val="20"/>
+        </w:rPr>
+        <w:t xml:space="preserve"> to </w:t>
+      </w:r>
+      <w:r>
+        <w:rPr>
+          <w:rFonts w:ascii="Courier New" w:hAnsi="Courier New" w:cs="Courier New"/>
+          <w:sz w:val="20"/>
+          <w:szCs w:val="20"/>
+        </w:rPr>
+        <w:t>MAX</w:t>
+      </w:r>
+      <w:r>
+        <w:rPr>
+          <w:rFonts w:ascii="Baskerville Old Face" w:hAnsi="Baskerville Old Face" w:cs="Courier New"/>
+          <w:sz w:val="20"/>
+          <w:szCs w:val="20"/>
+        </w:rPr>
+        <w:t xml:space="preserve"> by </w:t>
+      </w:r>
+      <w:r>
+        <w:rPr>
+          <w:rFonts w:ascii="Courier New" w:hAnsi="Courier New" w:cs="Courier New"/>
+          <w:sz w:val="20"/>
+          <w:szCs w:val="20"/>
+        </w:rPr>
+        <w:t>STEP</w:t>
+      </w:r>
+      <w:r>
+        <w:rPr>
+          <w:rFonts w:ascii="Baskerville Old Face" w:hAnsi="Baskerville Old Face" w:cs="Courier New"/>
+          <w:sz w:val="20"/>
+          <w:szCs w:val="20"/>
+        </w:rPr>
+        <w:t xml:space="preserve">. </w:t>
+      </w:r>
+      <w:r>
+        <w:rPr>
+          <w:rFonts w:ascii="Courier New" w:hAnsi="Courier New" w:cs="Courier New"/>
+          <w:sz w:val="20"/>
+          <w:szCs w:val="20"/>
+        </w:rPr>
+        <w:t>MIN</w:t>
+      </w:r>
+      <w:r>
+        <w:rPr>
+          <w:rFonts w:ascii="Baskerville Old Face" w:hAnsi="Baskerville Old Face" w:cs="Courier New"/>
+          <w:sz w:val="20"/>
+          <w:szCs w:val="20"/>
+        </w:rPr>
+        <w:t xml:space="preserve"> is the number at which the range begins. The range ends one value before </w:t>
+      </w:r>
+      <w:r>
+        <w:rPr>
+          <w:rFonts w:ascii="Courier New" w:hAnsi="Courier New" w:cs="Courier New"/>
+          <w:sz w:val="20"/>
+          <w:szCs w:val="20"/>
+        </w:rPr>
+        <w:t>MAX</w:t>
+      </w:r>
+      <w:r>
+        <w:rPr>
+          <w:rFonts w:ascii="Baskerville Old Face" w:hAnsi="Baskerville Old Face" w:cs="Courier New"/>
+          <w:sz w:val="20"/>
+          <w:szCs w:val="20"/>
+        </w:rPr>
+        <w:t xml:space="preserve">. The range counts by </w:t>
+      </w:r>
+      <w:r>
+        <w:rPr>
+          <w:rFonts w:ascii="Courier New" w:hAnsi="Courier New" w:cs="Courier New"/>
+          <w:sz w:val="20"/>
+          <w:szCs w:val="20"/>
+        </w:rPr>
+        <w:t>STEP</w:t>
+      </w:r>
+      <w:r>
+        <w:rPr>
+          <w:rFonts w:ascii="Baskerville Old Face" w:hAnsi="Baskerville Old Face" w:cs="Courier New"/>
+          <w:sz w:val="20"/>
+          <w:szCs w:val="20"/>
+        </w:rPr>
+        <w:t xml:space="preserve">. For example, if </w:t>
+      </w:r>
+      <w:r>
+        <w:rPr>
+          <w:rFonts w:ascii="Courier New" w:hAnsi="Courier New" w:cs="Courier New"/>
+          <w:sz w:val="20"/>
+          <w:szCs w:val="20"/>
+        </w:rPr>
+        <w:t>STEP</w:t>
+      </w:r>
+      <w:r>
+        <w:rPr>
+          <w:rFonts w:ascii="Baskerville Old Face" w:hAnsi="Baskerville Old Face" w:cs="Courier New"/>
+          <w:sz w:val="20"/>
+          <w:szCs w:val="20"/>
+        </w:rPr>
+        <w:t xml:space="preserve"> is 2, range counts by twos. </w:t>
+      </w:r>
+      <w:r>
+        <w:rPr>
+          <w:rFonts w:ascii="Courier New" w:hAnsi="Courier New" w:cs="Courier New"/>
+          <w:sz w:val="20"/>
+          <w:szCs w:val="20"/>
+        </w:rPr>
+        <w:t>MIN</w:t>
+      </w:r>
+      <w:r>
+        <w:rPr>
+          <w:rFonts w:ascii="Baskerville Old Face" w:hAnsi="Baskerville Old Face" w:cs="Courier New"/>
+          <w:sz w:val="20"/>
+          <w:szCs w:val="20"/>
+        </w:rPr>
+        <w:t xml:space="preserve"> and </w:t>
+      </w:r>
+      <w:r>
+        <w:rPr>
+          <w:rFonts w:ascii="Courier New" w:hAnsi="Courier New" w:cs="Courier New"/>
+          <w:sz w:val="20"/>
+          <w:szCs w:val="20"/>
+        </w:rPr>
+        <w:t>STEP</w:t>
+      </w:r>
+      <w:r>
+        <w:rPr>
+          <w:rFonts w:ascii="Baskerville Old Face" w:hAnsi="Baskerville Old Face" w:cs="Courier New"/>
+          <w:sz w:val="20"/>
+          <w:szCs w:val="20"/>
+        </w:rPr>
+        <w:t xml:space="preserve"> are optional. </w:t>
+      </w:r>
+      <w:r>
+        <w:rPr>
+          <w:rFonts w:ascii="Courier New" w:hAnsi="Courier New" w:cs="Courier New"/>
+          <w:sz w:val="20"/>
+          <w:szCs w:val="20"/>
+        </w:rPr>
+        <w:t>MIN</w:t>
+      </w:r>
+      <w:r>
+        <w:rPr>
+          <w:rFonts w:ascii="Baskerville Old Face" w:hAnsi="Baskerville Old Face" w:cs="Courier New"/>
+          <w:sz w:val="20"/>
+          <w:szCs w:val="20"/>
+        </w:rPr>
+        <w:t xml:space="preserve"> defaults to 0 and </w:t>
+      </w:r>
+      <w:r>
+        <w:rPr>
+          <w:rFonts w:ascii="Courier New" w:hAnsi="Courier New" w:cs="Courier New"/>
+          <w:sz w:val="20"/>
+          <w:szCs w:val="20"/>
+        </w:rPr>
+        <w:t>STEP</w:t>
+      </w:r>
+      <w:r>
+        <w:rPr>
+          <w:rFonts w:ascii="Baskerville Old Face" w:hAnsi="Baskerville Old Face" w:cs="Courier New"/>
+          <w:sz w:val="20"/>
+          <w:szCs w:val="20"/>
+        </w:rPr>
+        <w:t xml:space="preserve"> defaults to 1.</w:t>
+      </w:r>
+      <w:r>
+        <w:rPr>
+          <w:rFonts w:ascii="Baskerville Old Face" w:hAnsi="Baskerville Old Face" w:cs="Courier New"/>
+          <w:sz w:val="20"/>
+          <w:szCs w:val="20"/>
+        </w:rPr>
+        <w:t xml:space="preserve"> (This command is built in to Python.)</w:t>
+      </w:r>
+    </w:p>
+    <w:p>
+      <w:pPr>
+        <w:spacing w:after="0"/>
+        <w:rPr>
+          <w:rFonts w:ascii="Courier New" w:hAnsi="Courier New" w:cs="Courier New"/>
+          <w:sz w:val="20"/>
+          <w:szCs w:val="20"/>
+        </w:rPr>
+      </w:pPr>
+    </w:p>
+    <w:p>
+      <w:pPr>
+        <w:spacing w:after="0"/>
+        <w:rPr>
+          <w:rFonts w:ascii="Courier New" w:hAnsi="Courier New" w:cs="Courier New"/>
+          <w:sz w:val="20"/>
+          <w:szCs w:val="20"/>
+        </w:rPr>
+      </w:pPr>
+    </w:p>
+    <w:p>
+      <w:pPr>
+        <w:spacing w:after="0"/>
+        <w:rPr>
+          <w:rFonts w:ascii="Courier New" w:hAnsi="Courier New" w:cs="Courier New"/>
+          <w:sz w:val="20"/>
+          <w:szCs w:val="20"/>
+        </w:rPr>
+      </w:pPr>
+      <w:proofErr w:type="spellStart"/>
+      <w:proofErr w:type="gramStart"/>
+      <w:r>
+        <w:rPr>
+          <w:rFonts w:ascii="Courier New" w:hAnsi="Courier New" w:cs="Courier New"/>
+          <w:sz w:val="20"/>
+          <w:szCs w:val="20"/>
+        </w:rPr>
+        <w:t>setName</w:t>
+      </w:r>
+      <w:proofErr w:type="spellEnd"/>
+      <w:r>
+        <w:rPr>
+          <w:rFonts w:ascii="Courier New" w:hAnsi="Courier New" w:cs="Courier New"/>
+          <w:sz w:val="20"/>
+          <w:szCs w:val="20"/>
+        </w:rPr>
+        <w:t>(</w:t>
+      </w:r>
+      <w:proofErr w:type="gramEnd"/>
+      <w:r>
+        <w:rPr>
+          <w:rFonts w:ascii="Courier New" w:hAnsi="Courier New" w:cs="Courier New"/>
+          <w:sz w:val="20"/>
+          <w:szCs w:val="20"/>
+        </w:rPr>
+        <w:t>NAME)</w:t>
+      </w:r>
     </w:p>
     <w:p>
       <w:pPr>
@@ -1600,32 +1686,16 @@
           <w:sz w:val="20"/>
           <w:szCs w:val="20"/>
         </w:rPr>
-        <w:t>Sets</w:t>
-      </w:r>
+        <w:t xml:space="preserve">Sets the name of the physical </w:t>
+      </w:r>
+      <w:proofErr w:type="spellStart"/>
       <w:r>
         <w:rPr>
           <w:rFonts w:cs="Times New Roman"/>
           <w:sz w:val="20"/>
           <w:szCs w:val="20"/>
         </w:rPr>
-        <w:t xml:space="preserve"> the name of the physical </w:t>
-      </w:r>
-      <w:proofErr w:type="spellStart"/>
-      <w:r>
-        <w:rPr>
-          <w:rFonts w:cs="Times New Roman"/>
-          <w:sz w:val="20"/>
-          <w:szCs w:val="20"/>
-        </w:rPr>
-        <w:t>S</w:t>
-      </w:r>
-      <w:r>
-        <w:rPr>
-          <w:rFonts w:cs="Times New Roman"/>
-          <w:sz w:val="20"/>
-          <w:szCs w:val="20"/>
-        </w:rPr>
-        <w:t>parki</w:t>
+        <w:t>Sparki</w:t>
       </w:r>
       <w:proofErr w:type="spellEnd"/>
       <w:r>
@@ -2552,11 +2622,20 @@
           <w:szCs w:val="24"/>
         </w:rPr>
       </w:pPr>
-      <w:r>
+    </w:p>
+    <w:p>
+      <w:pPr>
+        <w:spacing w:after="0"/>
         <w:rPr>
           <w:rFonts w:cs="Times New Roman"/>
           <w:szCs w:val="24"/>
         </w:rPr>
+      </w:pPr>
+      <w:r>
+        <w:rPr>
+          <w:rFonts w:cs="Times New Roman"/>
+          <w:szCs w:val="24"/>
+        </w:rPr>
         <w:t>Movement Commands</w:t>
       </w:r>
     </w:p>
@@ -2702,26 +2781,6 @@
       <w:pPr>
         <w:spacing w:after="0"/>
         <w:rPr>
-          <w:rFonts w:ascii="Baskerville Old Face" w:hAnsi="Baskerville Old Face" w:cs="Courier New"/>
-          <w:sz w:val="20"/>
-          <w:szCs w:val="20"/>
-        </w:rPr>
-      </w:pPr>
-    </w:p>
-    <w:p>
-      <w:pPr>
-        <w:spacing w:after="0"/>
-        <w:rPr>
-          <w:rFonts w:ascii="Baskerville Old Face" w:hAnsi="Baskerville Old Face" w:cs="Courier New"/>
-          <w:sz w:val="20"/>
-          <w:szCs w:val="20"/>
-        </w:rPr>
-      </w:pPr>
-    </w:p>
-    <w:p>
-      <w:pPr>
-        <w:spacing w:after="0"/>
-        <w:rPr>
           <w:rFonts w:ascii="Courier New" w:hAnsi="Courier New" w:cs="Courier New"/>
           <w:sz w:val="20"/>
           <w:szCs w:val="20"/>
@@ -2734,7 +2793,6 @@
           <w:sz w:val="20"/>
           <w:szCs w:val="20"/>
         </w:rPr>
-        <w:lastRenderedPageBreak/>
         <w:t>forward(</w:t>
       </w:r>
       <w:proofErr w:type="gramEnd"/>
@@ -4497,6 +4555,16 @@
       <w:pPr>
         <w:spacing w:after="0"/>
         <w:rPr>
+          <w:rFonts w:ascii="Baskerville Old Face" w:hAnsi="Baskerville Old Face" w:cs="Courier New"/>
+          <w:sz w:val="20"/>
+          <w:szCs w:val="20"/>
+        </w:rPr>
+      </w:pPr>
+    </w:p>
+    <w:p>
+      <w:pPr>
+        <w:spacing w:after="0"/>
+        <w:rPr>
           <w:rFonts w:ascii="Courier New" w:hAnsi="Courier New" w:cs="Courier New"/>
           <w:sz w:val="20"/>
           <w:szCs w:val="20"/>
@@ -4509,6 +4577,7 @@
           <w:sz w:val="20"/>
           <w:szCs w:val="20"/>
         </w:rPr>
+        <w:lastRenderedPageBreak/>
         <w:t>gamepad()</w:t>
       </w:r>
       <w:proofErr w:type="gramEnd"/>
@@ -5361,7 +5430,6 @@
           <w:sz w:val="20"/>
           <w:szCs w:val="20"/>
         </w:rPr>
-        <w:lastRenderedPageBreak/>
         <w:t>LCDprint</w:t>
       </w:r>
       <w:proofErr w:type="spellEnd"/>
@@ -5992,6 +6060,7 @@
           <w:sz w:val="20"/>
           <w:szCs w:val="20"/>
         </w:rPr>
+        <w:lastRenderedPageBreak/>
         <w:t>setRGBLED</w:t>
       </w:r>
       <w:proofErr w:type="spellEnd"/>
@@ -7615,6 +7684,7 @@
           <w:sz w:val="20"/>
           <w:szCs w:val="20"/>
         </w:rPr>
+        <w:lastRenderedPageBreak/>
         <w:t>senses()</w:t>
       </w:r>
       <w:proofErr w:type="gramEnd"/>
@@ -7984,9 +8054,9 @@
         <w:tblLook w:val="04A0" w:firstRow="1" w:lastRow="0" w:firstColumn="1" w:lastColumn="0" w:noHBand="0" w:noVBand="1"/>
       </w:tblPr>
       <w:tblGrid>
-        <w:gridCol w:w="1293"/>
-        <w:gridCol w:w="994"/>
-        <w:gridCol w:w="5093"/>
+        <w:gridCol w:w="1194"/>
+        <w:gridCol w:w="937"/>
+        <w:gridCol w:w="4650"/>
       </w:tblGrid>
       <w:tr>
         <w:tc>
@@ -10031,6 +10101,16 @@
       <w:pPr>
         <w:spacing w:after="0"/>
         <w:rPr>
+          <w:rFonts w:ascii="Baskerville Old Face" w:hAnsi="Baskerville Old Face" w:cs="Courier New"/>
+          <w:sz w:val="20"/>
+          <w:szCs w:val="20"/>
+        </w:rPr>
+      </w:pPr>
+    </w:p>
+    <w:p>
+      <w:pPr>
+        <w:spacing w:after="0"/>
+        <w:rPr>
           <w:rFonts w:cs="Times New Roman"/>
           <w:szCs w:val="24"/>
         </w:rPr>
@@ -10040,6 +10120,7 @@
           <w:rFonts w:cs="Times New Roman"/>
           <w:szCs w:val="24"/>
         </w:rPr>
+        <w:lastRenderedPageBreak/>
         <w:t>Loops</w:t>
       </w:r>
     </w:p>
@@ -10800,7 +10881,6 @@
           <w:sz w:val="20"/>
           <w:szCs w:val="20"/>
         </w:rPr>
-        <w:lastRenderedPageBreak/>
         <w:tab/>
         <w:t>W</w:t>
       </w:r>
@@ -12134,7 +12214,6 @@
           <w:sz w:val="20"/>
           <w:szCs w:val="20"/>
         </w:rPr>
-        <w:lastRenderedPageBreak/>
         <w:t>long</w:t>
       </w:r>
       <w:proofErr w:type="gramEnd"/>
@@ -12257,8 +12336,6 @@
           <w:szCs w:val="20"/>
         </w:rPr>
       </w:pPr>
-      <w:bookmarkStart w:id="0" w:name="_GoBack"/>
-      <w:bookmarkEnd w:id="0"/>
       <w:r>
         <w:rPr>
           <w:rFonts w:ascii="Baskerville Old Face" w:hAnsi="Baskerville Old Face" w:cs="Times New Roman"/>

</xml_diff>